<commit_message>
adicionado sistema de identidade
</commit_message>
<xml_diff>
--- a/Anotações gerais.docx
+++ b/Anotações gerais.docx
@@ -1391,11 +1391,9 @@
       <w:pPr>
         <w:spacing w:after="0"/>
         <w:rPr>
-          <w:b/>
-          <w:bCs/>
-          <w:sz w:val="28"/>
-          <w:szCs w:val="28"/>
-          <w:u w:val="single"/>
+          <w:rFonts w:ascii="Lucida Console" w:hAnsi="Lucida Console" w:cs="Lucida Console"/>
+          <w:sz w:val="20"/>
+          <w:szCs w:val="20"/>
           <w:lang w:val="pt-BR"/>
         </w:rPr>
       </w:pPr>
@@ -1407,6 +1405,225 @@
           <w:lang w:val="pt-BR"/>
         </w:rPr>
         <w:t>17- Para mudar de branch: git chekout nome da branch</w:t>
+      </w:r>
+    </w:p>
+    <w:p>
+      <w:pPr>
+        <w:spacing w:after="0"/>
+        <w:rPr>
+          <w:rFonts w:ascii="Lucida Console" w:hAnsi="Lucida Console" w:cs="Lucida Console"/>
+          <w:sz w:val="20"/>
+          <w:szCs w:val="20"/>
+          <w:lang w:val="pt-BR"/>
+        </w:rPr>
+      </w:pPr>
+    </w:p>
+    <w:p>
+      <w:pPr>
+        <w:spacing w:after="0"/>
+        <w:rPr>
+          <w:b/>
+          <w:bCs/>
+          <w:sz w:val="28"/>
+          <w:szCs w:val="28"/>
+          <w:u w:val="single"/>
+          <w:lang w:val="pt-BR"/>
+        </w:rPr>
+      </w:pPr>
+    </w:p>
+    <w:p>
+      <w:pPr>
+        <w:spacing w:after="0"/>
+        <w:rPr>
+          <w:b/>
+          <w:bCs/>
+          <w:sz w:val="28"/>
+          <w:szCs w:val="28"/>
+          <w:u w:val="single"/>
+          <w:lang w:val="pt-BR"/>
+        </w:rPr>
+      </w:pPr>
+      <w:r>
+        <w:rPr>
+          <w:b/>
+          <w:bCs/>
+          <w:sz w:val="28"/>
+          <w:szCs w:val="28"/>
+          <w:u w:val="single"/>
+          <w:lang w:val="pt-BR"/>
+        </w:rPr>
+        <w:t>Mudando de uma branch para a outra</w:t>
+      </w:r>
+      <w:r>
+        <w:rPr>
+          <w:b/>
+          <w:bCs/>
+          <w:sz w:val="28"/>
+          <w:szCs w:val="28"/>
+          <w:u w:val="single"/>
+          <w:lang w:val="pt-BR"/>
+        </w:rPr>
+        <w:t xml:space="preserve"> (unir códigos de uma branch com outra)</w:t>
+      </w:r>
+    </w:p>
+    <w:p>
+      <w:pPr>
+        <w:spacing w:after="0"/>
+        <w:rPr>
+          <w:b/>
+          <w:bCs/>
+          <w:sz w:val="28"/>
+          <w:szCs w:val="28"/>
+          <w:u w:val="single"/>
+          <w:lang w:val="pt-BR"/>
+        </w:rPr>
+      </w:pPr>
+    </w:p>
+    <w:p>
+      <w:pPr>
+        <w:spacing w:after="0"/>
+        <w:rPr>
+          <w:rFonts w:ascii="Lucida Console" w:hAnsi="Lucida Console" w:cs="Lucida Console"/>
+          <w:sz w:val="20"/>
+          <w:szCs w:val="20"/>
+          <w:lang w:val="pt-BR"/>
+        </w:rPr>
+      </w:pPr>
+      <w:r>
+        <w:rPr>
+          <w:rFonts w:ascii="Lucida Console" w:hAnsi="Lucida Console" w:cs="Lucida Console"/>
+          <w:sz w:val="20"/>
+          <w:szCs w:val="20"/>
+          <w:lang w:val="pt-BR"/>
+        </w:rPr>
+        <w:t>1</w:t>
+      </w:r>
+      <w:r>
+        <w:rPr>
+          <w:rFonts w:ascii="Lucida Console" w:hAnsi="Lucida Console" w:cs="Lucida Console"/>
+          <w:sz w:val="20"/>
+          <w:szCs w:val="20"/>
+          <w:lang w:val="pt-BR"/>
+        </w:rPr>
+        <w:t>8</w:t>
+      </w:r>
+      <w:r>
+        <w:rPr>
+          <w:rFonts w:ascii="Lucida Console" w:hAnsi="Lucida Console" w:cs="Lucida Console"/>
+          <w:sz w:val="20"/>
+          <w:szCs w:val="20"/>
+          <w:lang w:val="pt-BR"/>
+        </w:rPr>
+        <w:t>-</w:t>
+      </w:r>
+      <w:r>
+        <w:rPr>
+          <w:rFonts w:ascii="Lucida Console" w:hAnsi="Lucida Console" w:cs="Lucida Console"/>
+          <w:sz w:val="20"/>
+          <w:szCs w:val="20"/>
+          <w:lang w:val="pt-BR"/>
+        </w:rPr>
+        <w:t xml:space="preserve"> </w:t>
+      </w:r>
+      <w:r>
+        <w:rPr>
+          <w:rFonts w:ascii="Lucida Console" w:hAnsi="Lucida Console" w:cs="Lucida Console"/>
+          <w:sz w:val="20"/>
+          <w:szCs w:val="20"/>
+          <w:lang w:val="pt-BR"/>
+        </w:rPr>
+        <w:t>Para unir, usar o código: git marge staging</w:t>
+      </w:r>
+      <w:r>
+        <w:rPr>
+          <w:rFonts w:ascii="Lucida Console" w:hAnsi="Lucida Console" w:cs="Lucida Console"/>
+          <w:sz w:val="20"/>
+          <w:szCs w:val="20"/>
+          <w:lang w:val="pt-BR"/>
+        </w:rPr>
+        <w:t xml:space="preserve"> (antes de fazer isso devemos voltar para a branch princial)</w:t>
+      </w:r>
+    </w:p>
+    <w:p>
+      <w:pPr>
+        <w:spacing w:after="0"/>
+        <w:rPr>
+          <w:rFonts w:ascii="Lucida Console" w:hAnsi="Lucida Console" w:cs="Lucida Console"/>
+          <w:sz w:val="20"/>
+          <w:szCs w:val="20"/>
+          <w:lang w:val="pt-BR"/>
+        </w:rPr>
+      </w:pPr>
+    </w:p>
+    <w:p>
+      <w:pPr>
+        <w:spacing w:after="0"/>
+        <w:rPr>
+          <w:rFonts w:ascii="Lucida Console" w:hAnsi="Lucida Console" w:cs="Lucida Console"/>
+          <w:sz w:val="20"/>
+          <w:szCs w:val="20"/>
+          <w:lang w:val="pt-BR"/>
+        </w:rPr>
+      </w:pPr>
+      <w:r>
+        <w:rPr>
+          <w:rFonts w:ascii="Lucida Console" w:hAnsi="Lucida Console" w:cs="Lucida Console"/>
+          <w:sz w:val="20"/>
+          <w:szCs w:val="20"/>
+          <w:lang w:val="pt-BR"/>
+        </w:rPr>
+        <w:t>1</w:t>
+      </w:r>
+      <w:r>
+        <w:rPr>
+          <w:rFonts w:ascii="Lucida Console" w:hAnsi="Lucida Console" w:cs="Lucida Console"/>
+          <w:sz w:val="20"/>
+          <w:szCs w:val="20"/>
+          <w:lang w:val="pt-BR"/>
+        </w:rPr>
+        <w:t>9</w:t>
+      </w:r>
+      <w:r>
+        <w:rPr>
+          <w:rFonts w:ascii="Lucida Console" w:hAnsi="Lucida Console" w:cs="Lucida Console"/>
+          <w:sz w:val="20"/>
+          <w:szCs w:val="20"/>
+          <w:lang w:val="pt-BR"/>
+        </w:rPr>
+        <w:t>- Antes de unir, precisamos verificar se estamos usando as versões mais recentes de uma branch. Para isso devemos usar o comando: git pull</w:t>
+      </w:r>
+    </w:p>
+    <w:p>
+      <w:pPr>
+        <w:spacing w:after="0"/>
+        <w:rPr>
+          <w:rFonts w:ascii="Lucida Console" w:hAnsi="Lucida Console" w:cs="Lucida Console"/>
+          <w:sz w:val="20"/>
+          <w:szCs w:val="20"/>
+          <w:lang w:val="pt-BR"/>
+        </w:rPr>
+      </w:pPr>
+    </w:p>
+    <w:p>
+      <w:pPr>
+        <w:spacing w:after="0"/>
+        <w:rPr>
+          <w:b/>
+          <w:bCs/>
+          <w:sz w:val="28"/>
+          <w:szCs w:val="28"/>
+          <w:u w:val="single"/>
+          <w:lang w:val="pt-BR"/>
+        </w:rPr>
+      </w:pPr>
+      <w:r>
+        <w:rPr>
+          <w:rFonts w:ascii="Lucida Console" w:hAnsi="Lucida Console" w:cs="Lucida Console"/>
+          <w:sz w:val="20"/>
+          <w:szCs w:val="20"/>
+          <w:lang w:val="pt-BR"/>
+        </w:rPr>
+        <w:t>20- Criando uma nova branch com base em outra: git checkout -b nome-da-nova-branch nome da branch de base</w:t>
       </w:r>
     </w:p>
     <w:sectPr>

</xml_diff>